<commit_message>
Documentación del poryecto, desarrollo de Introducción y Marco Teórico, los cuales pueden cambiar de acuerdo al avance y resultados obtenidos del proyecto.
</commit_message>
<xml_diff>
--- a/manualDeUsuario.docx
+++ b/manualDeUsuario.docx
@@ -1179,26 +1179,80 @@
         </w:rPr>
         <w:t>NLTK</w:t>
       </w:r>
-    </w:p>
-    <w:p>
-      <w:pPr>
+      <w:r>
         <w:rPr>
           <w:b/>
           <w:color w:val="674EA7"/>
           <w:sz w:val="30"/>
           <w:szCs w:val="30"/>
         </w:rPr>
-      </w:pPr>
-      <w:r>
+        <w:t>(Natural Lenguaje Toolkit)</w:t>
+      </w:r>
+    </w:p>
+    <w:p>
+      <w:pPr>
+        <w:jc w:val="both"/>
+        <w:rPr>
+          <w:bCs/>
+          <w:sz w:val="24"/>
+          <w:szCs w:val="24"/>
+        </w:rPr>
+      </w:pPr>
+      <w:r>
+        <w:rPr>
+          <w:bCs/>
+          <w:sz w:val="24"/>
+          <w:szCs w:val="24"/>
+        </w:rPr>
+        <w:t>Decidimos utilizar NLTK debido a que ofrece una serie de herramientas como:clasificación, etiquetado, listas, tokenización entre otras que nos permiten adecuarlo al lenguaje natural que será usada en el proyecto presente.</w:t>
+      </w:r>
+    </w:p>
+    <w:p>
+      <w:pPr>
+        <w:jc w:val="both"/>
+        <w:rPr>
+          <w:bCs/>
+          <w:sz w:val="24"/>
+          <w:szCs w:val="24"/>
+        </w:rPr>
+      </w:pPr>
+      <w:r>
+        <w:rPr>
+          <w:bCs/>
+          <w:sz w:val="24"/>
+          <w:szCs w:val="24"/>
+        </w:rPr>
+        <w:t xml:space="preserve">Se puede descargar en: </w:t>
+      </w:r>
+      <w:bookmarkStart w:id="1" w:name="_GoBack"/>
+      <w:bookmarkEnd w:id="1"/>
+      <w:r>
+        <w:rPr>
+          <w:bCs/>
+          <w:sz w:val="24"/>
+          <w:szCs w:val="24"/>
+        </w:rPr>
+        <w:t>y requiere versiones de Python 2.7,3.5,3.6 o 3.7</w:t>
+      </w:r>
+    </w:p>
+    <w:p>
+      <w:pPr>
+        <w:rPr>
+          <w:bCs/>
+          <w:sz w:val="24"/>
+          <w:szCs w:val="24"/>
+        </w:rPr>
+      </w:pPr>
+    </w:p>
+    <w:p>
+      <w:pPr>
         <w:rPr>
           <w:b/>
           <w:color w:val="674EA7"/>
           <w:sz w:val="30"/>
           <w:szCs w:val="30"/>
         </w:rPr>
-        <w:t xml:space="preserve">INSTALAR </w:t>
-      </w:r>
-      <w:proofErr w:type="spellStart"/>
+      </w:pPr>
       <w:r>
         <w:rPr>
           <w:b/>
@@ -1206,29 +1260,29 @@
           <w:sz w:val="30"/>
           <w:szCs w:val="30"/>
         </w:rPr>
-        <w:t>BeautifulSoup</w:t>
-      </w:r>
-      <w:proofErr w:type="spellEnd"/>
-    </w:p>
-    <w:p>
-      <w:pPr>
+        <w:t xml:space="preserve">INSTALAR </w:t>
+      </w:r>
+      <w:proofErr w:type="spellStart"/>
+      <w:r>
         <w:rPr>
           <w:b/>
           <w:color w:val="674EA7"/>
           <w:sz w:val="30"/>
           <w:szCs w:val="30"/>
         </w:rPr>
-      </w:pPr>
-      <w:r>
+        <w:t>BeautifulSoup</w:t>
+      </w:r>
+      <w:proofErr w:type="spellEnd"/>
+    </w:p>
+    <w:p>
+      <w:pPr>
         <w:rPr>
           <w:b/>
           <w:color w:val="674EA7"/>
           <w:sz w:val="30"/>
           <w:szCs w:val="30"/>
         </w:rPr>
-        <w:t xml:space="preserve">INSTALAR </w:t>
-      </w:r>
-      <w:proofErr w:type="spellStart"/>
+      </w:pPr>
       <w:r>
         <w:rPr>
           <w:b/>
@@ -1236,29 +1290,30 @@
           <w:sz w:val="30"/>
           <w:szCs w:val="30"/>
         </w:rPr>
-        <w:t>lxml</w:t>
-      </w:r>
-      <w:proofErr w:type="spellEnd"/>
-    </w:p>
-    <w:p>
-      <w:pPr>
+        <w:lastRenderedPageBreak/>
+        <w:t xml:space="preserve">INSTALAR </w:t>
+      </w:r>
+      <w:proofErr w:type="spellStart"/>
+      <w:r>
         <w:rPr>
           <w:b/>
           <w:color w:val="674EA7"/>
           <w:sz w:val="30"/>
           <w:szCs w:val="30"/>
         </w:rPr>
-      </w:pPr>
-      <w:r>
+        <w:t>lxml</w:t>
+      </w:r>
+      <w:proofErr w:type="spellEnd"/>
+    </w:p>
+    <w:p>
+      <w:pPr>
         <w:rPr>
           <w:b/>
           <w:color w:val="674EA7"/>
           <w:sz w:val="30"/>
           <w:szCs w:val="30"/>
         </w:rPr>
-        <w:t xml:space="preserve">INSTALAR </w:t>
-      </w:r>
-      <w:proofErr w:type="spellStart"/>
+      </w:pPr>
       <w:r>
         <w:rPr>
           <w:b/>
@@ -1266,21 +1321,29 @@
           <w:sz w:val="30"/>
           <w:szCs w:val="30"/>
         </w:rPr>
-        <w:t>Heapq</w:t>
-      </w:r>
-      <w:proofErr w:type="spellEnd"/>
-    </w:p>
-    <w:p>
-      <w:pPr>
+        <w:t xml:space="preserve">INSTALAR </w:t>
+      </w:r>
+      <w:proofErr w:type="spellStart"/>
+      <w:r>
         <w:rPr>
           <w:b/>
           <w:color w:val="674EA7"/>
           <w:sz w:val="30"/>
           <w:szCs w:val="30"/>
         </w:rPr>
-      </w:pPr>
-      <w:bookmarkStart w:id="1" w:name="_GoBack"/>
-      <w:bookmarkEnd w:id="1"/>
+        <w:t>Heapq</w:t>
+      </w:r>
+      <w:proofErr w:type="spellEnd"/>
+    </w:p>
+    <w:p>
+      <w:pPr>
+        <w:rPr>
+          <w:b/>
+          <w:color w:val="674EA7"/>
+          <w:sz w:val="30"/>
+          <w:szCs w:val="30"/>
+        </w:rPr>
+      </w:pPr>
     </w:p>
     <w:sectPr>
       <w:headerReference w:type="default" r:id="rId10"/>

</xml_diff>